<commit_message>
latest additions benchmarking, ...
</commit_message>
<xml_diff>
--- a/The Way To V_Chapter 3.docx
+++ b/The Way To V_Chapter 3.docx
@@ -2611,10 +2611,10 @@
           <w:lang w:val="en-US"/>
         </w:rPr>
       </w:pPr>
-      <w:bookmarkStart w:id="24" w:name="OLE_LINK50"/>
-      <w:bookmarkStart w:id="25" w:name="OLE_LINK51"/>
-      <w:bookmarkStart w:id="26" w:name="OLE_LINK40"/>
-      <w:bookmarkStart w:id="27" w:name="OLE_LINK41"/>
+      <w:bookmarkStart w:id="24" w:name="OLE_LINK40"/>
+      <w:bookmarkStart w:id="25" w:name="OLE_LINK41"/>
+      <w:bookmarkStart w:id="26" w:name="OLE_LINK50"/>
+      <w:bookmarkStart w:id="27" w:name="OLE_LINK51"/>
       <w:r>
         <w:rPr>
           <w:rStyle w:val="apple-style-span"/>
@@ -2661,8 +2661,8 @@
         <w:t>SciTe</w:t>
       </w:r>
     </w:p>
-    <w:bookmarkEnd w:id="26"/>
-    <w:bookmarkEnd w:id="27"/>
+    <w:bookmarkEnd w:id="24"/>
+    <w:bookmarkEnd w:id="25"/>
     <w:p>
       <w:pPr>
         <w:rPr>
@@ -2751,7 +2751,7 @@
           <w:color w:val="auto"/>
           <w:lang w:val="en-US"/>
         </w:rPr>
-        <w:t>.5</w:t>
+        <w:t xml:space="preserve">.5 </w:t>
       </w:r>
       <w:r>
         <w:rPr>
@@ -2760,7 +2760,7 @@
           <w:color w:val="auto"/>
           <w:lang w:val="en-US"/>
         </w:rPr>
-        <w:t xml:space="preserve"> </w:t>
+        <w:t xml:space="preserve">. </w:t>
       </w:r>
       <w:r>
         <w:rPr>
@@ -2769,7 +2769,7 @@
           <w:color w:val="auto"/>
           <w:lang w:val="en-US"/>
         </w:rPr>
-        <w:t xml:space="preserve">. </w:t>
+        <w:t>Gavecode</w:t>
       </w:r>
       <w:r>
         <w:rPr>
@@ -2778,15 +2778,6 @@
           <w:color w:val="auto"/>
           <w:lang w:val="en-US"/>
         </w:rPr>
-        <w:t>Gavecode</w:t>
-      </w:r>
-      <w:r>
-        <w:rPr>
-          <w:rStyle w:val="apple-style-span"/>
-          <w:rFonts w:asciiTheme="minorHAnsi" w:hAnsiTheme="minorHAnsi" w:cstheme="minorHAnsi"/>
-          <w:color w:val="auto"/>
-          <w:lang w:val="en-US"/>
-        </w:rPr>
         <w:t xml:space="preserve"> Studio</w:t>
       </w:r>
     </w:p>
@@ -2819,11 +2810,10 @@
         <w:adjustRightInd w:val="0"/>
         <w:rPr>
           <w:rStyle w:val="Hyperlink"/>
-        </w:rPr>
-      </w:pPr>
-    </w:p>
-    <w:bookmarkStart w:id="28" w:name="_GoBack"/>
-    <w:bookmarkEnd w:id="28"/>
+          <w:lang w:val="en-US"/>
+        </w:rPr>
+      </w:pPr>
+    </w:p>
     <w:p>
       <w:pPr>
         <w:autoSpaceDE w:val="0"/>
@@ -2834,57 +2824,15 @@
           <w:lang w:val="en-US"/>
         </w:rPr>
       </w:pPr>
-      <w:r>
-        <w:rPr>
-          <w:rStyle w:val="Hyperlink"/>
-        </w:rPr>
-        <w:fldChar w:fldCharType="begin"/>
-      </w:r>
-      <w:r>
-        <w:rPr>
-          <w:rStyle w:val="Hyperlink"/>
-          <w:lang w:val="en-US"/>
-        </w:rPr>
-        <w:instrText xml:space="preserve"> HYPERLINK "https://www.clenontec.com/blog/gavecode-studio-coming-2020" </w:instrText>
-      </w:r>
-      <w:r>
-        <w:rPr>
-          <w:rStyle w:val="Hyperlink"/>
-        </w:rPr>
-      </w:r>
-      <w:r>
-        <w:rPr>
-          <w:rStyle w:val="Hyperlink"/>
-        </w:rPr>
-        <w:fldChar w:fldCharType="separate"/>
-      </w:r>
-      <w:r>
-        <w:rPr>
-          <w:rStyle w:val="Hyperlink"/>
-          <w:lang w:val="en-US"/>
-        </w:rPr>
-        <w:t>https://www.clenontec.com/blog/gavecode-studio-coming-20</w:t>
-      </w:r>
-      <w:r>
-        <w:rPr>
-          <w:rStyle w:val="Hyperlink"/>
-          <w:lang w:val="en-US"/>
-        </w:rPr>
-        <w:t>2</w:t>
-      </w:r>
-      <w:r>
-        <w:rPr>
-          <w:rStyle w:val="Hyperlink"/>
-          <w:lang w:val="en-US"/>
-        </w:rPr>
-        <w:t>0</w:t>
-      </w:r>
-      <w:r>
-        <w:rPr>
-          <w:rStyle w:val="Hyperlink"/>
-        </w:rPr>
-        <w:fldChar w:fldCharType="end"/>
-      </w:r>
+      <w:hyperlink r:id="rId15" w:history="1">
+        <w:r>
+          <w:rPr>
+            <w:rStyle w:val="Hyperlink"/>
+            <w:lang w:val="en-US"/>
+          </w:rPr>
+          <w:t>https://www.clenontec.com/blog/gavecode-studio-coming-2020</w:t>
+        </w:r>
+      </w:hyperlink>
     </w:p>
     <w:p>
       <w:pPr>
@@ -2896,7 +2844,7 @@
           <w:lang w:val="en-US"/>
         </w:rPr>
       </w:pPr>
-      <w:hyperlink r:id="rId15" w:history="1">
+      <w:hyperlink r:id="rId16" w:history="1">
         <w:r>
           <w:rPr>
             <w:rStyle w:val="Hyperlink"/>
@@ -2984,11 +2932,11 @@
           <w:lang w:val="en-US"/>
         </w:rPr>
       </w:pPr>
-      <w:bookmarkStart w:id="29" w:name="_Toc311712475"/>
+      <w:bookmarkStart w:id="28" w:name="_Toc311712475"/>
       <w:bookmarkEnd w:id="18"/>
       <w:bookmarkEnd w:id="19"/>
-      <w:bookmarkEnd w:id="24"/>
-      <w:bookmarkEnd w:id="25"/>
+      <w:bookmarkEnd w:id="26"/>
+      <w:bookmarkEnd w:id="27"/>
       <w:r>
         <w:rPr>
           <w:rFonts w:cstheme="minorHAnsi"/>
@@ -2998,7 +2946,7 @@
         </w:rPr>
         <w:t>This is one of the most popular programmer’s editors today (</w:t>
       </w:r>
-      <w:hyperlink r:id="rId16" w:history="1">
+      <w:hyperlink r:id="rId17" w:history="1">
         <w:r>
           <w:rPr>
             <w:rStyle w:val="Hyperlink"/>
@@ -3021,10 +2969,10 @@
           <w:lang w:val="en-US"/>
         </w:rPr>
       </w:pPr>
-      <w:bookmarkStart w:id="30" w:name="_Toc294872999"/>
-      <w:bookmarkStart w:id="31" w:name="_Toc297568580"/>
-      <w:bookmarkStart w:id="32" w:name="_Toc311712478"/>
-      <w:bookmarkEnd w:id="29"/>
+      <w:bookmarkStart w:id="29" w:name="_Toc294872999"/>
+      <w:bookmarkStart w:id="30" w:name="_Toc297568580"/>
+      <w:bookmarkStart w:id="31" w:name="_Toc311712478"/>
+      <w:bookmarkEnd w:id="28"/>
       <w:r>
         <w:rPr>
           <w:rFonts w:cstheme="minorHAnsi"/>
@@ -3100,7 +3048,7 @@
           <w:lang w:val="en-US"/>
         </w:rPr>
       </w:pPr>
-      <w:hyperlink r:id="rId17" w:history="1">
+      <w:hyperlink r:id="rId18" w:history="1">
         <w:r>
           <w:rPr>
             <w:rStyle w:val="Hyperlink"/>
@@ -3133,7 +3081,7 @@
         </w:rPr>
         <w:t xml:space="preserve"> </w:t>
       </w:r>
-      <w:hyperlink r:id="rId18" w:history="1">
+      <w:hyperlink r:id="rId19" w:history="1">
         <w:r>
           <w:rPr>
             <w:rStyle w:val="Hyperlink"/>
@@ -3269,8 +3217,8 @@
           <w:u w:val="single"/>
         </w:rPr>
       </w:pPr>
-      <w:bookmarkStart w:id="33" w:name="OLE_LINK176"/>
-      <w:bookmarkStart w:id="34" w:name="OLE_LINK177"/>
+      <w:bookmarkStart w:id="32" w:name="OLE_LINK176"/>
+      <w:bookmarkStart w:id="33" w:name="OLE_LINK177"/>
       <w:r>
         <w:rPr>
           <w:rFonts w:asciiTheme="minorHAnsi" w:eastAsiaTheme="minorHAnsi" w:hAnsiTheme="minorHAnsi" w:cstheme="minorHAnsi"/>
@@ -3326,10 +3274,10 @@
           <w:szCs w:val="20"/>
         </w:rPr>
       </w:pPr>
-      <w:bookmarkStart w:id="35" w:name="OLE_LINK178"/>
-      <w:bookmarkStart w:id="36" w:name="OLE_LINK179"/>
+      <w:bookmarkStart w:id="34" w:name="OLE_LINK178"/>
+      <w:bookmarkStart w:id="35" w:name="OLE_LINK179"/>
+      <w:bookmarkEnd w:id="32"/>
       <w:bookmarkEnd w:id="33"/>
-      <w:bookmarkEnd w:id="34"/>
       <w:r>
         <w:rPr>
           <w:rFonts w:asciiTheme="minorHAnsi" w:eastAsiaTheme="minorHAnsi" w:hAnsiTheme="minorHAnsi" w:cstheme="minorHAnsi"/>
@@ -3648,8 +3596,8 @@
           <w:lang w:val="en-US"/>
         </w:rPr>
       </w:pPr>
-      <w:bookmarkStart w:id="37" w:name="OLE_LINK25"/>
-      <w:bookmarkStart w:id="38" w:name="OLE_LINK26"/>
+      <w:bookmarkStart w:id="36" w:name="OLE_LINK25"/>
+      <w:bookmarkStart w:id="37" w:name="OLE_LINK26"/>
       <w:r>
         <w:rPr>
           <w:rStyle w:val="apple-style-span"/>
@@ -3687,8 +3635,8 @@
         <w:t>Visual Studio</w:t>
       </w:r>
     </w:p>
+    <w:bookmarkEnd w:id="36"/>
     <w:bookmarkEnd w:id="37"/>
-    <w:bookmarkEnd w:id="38"/>
     <w:p>
       <w:pPr>
         <w:pStyle w:val="NormalPACKT"/>
@@ -3945,7 +3893,7 @@
         </w:rPr>
         <w:t xml:space="preserve">See </w:t>
       </w:r>
-      <w:hyperlink r:id="rId19" w:history="1">
+      <w:hyperlink r:id="rId20" w:history="1">
         <w:r>
           <w:rPr>
             <w:rStyle w:val="Hyperlink"/>
@@ -3972,10 +3920,10 @@
           <w:lang w:val="en-US"/>
         </w:rPr>
       </w:pPr>
-      <w:bookmarkStart w:id="39" w:name="OLE_LINK12"/>
-      <w:bookmarkStart w:id="40" w:name="OLE_LINK13"/>
+      <w:bookmarkStart w:id="38" w:name="OLE_LINK12"/>
+      <w:bookmarkStart w:id="39" w:name="OLE_LINK13"/>
+      <w:bookmarkEnd w:id="34"/>
       <w:bookmarkEnd w:id="35"/>
-      <w:bookmarkEnd w:id="36"/>
       <w:r>
         <w:rPr>
           <w:lang w:val="en-US"/>
@@ -3988,9 +3936,9 @@
         </w:rPr>
         <w:t xml:space="preserve"> Debugg</w:t>
       </w:r>
+      <w:bookmarkEnd w:id="29"/>
       <w:bookmarkEnd w:id="30"/>
       <w:bookmarkEnd w:id="31"/>
-      <w:bookmarkEnd w:id="32"/>
       <w:r>
         <w:rPr>
           <w:lang w:val="en-US"/>
@@ -3998,8 +3946,8 @@
         <w:t>ing</w:t>
       </w:r>
     </w:p>
+    <w:bookmarkEnd w:id="38"/>
     <w:bookmarkEnd w:id="39"/>
-    <w:bookmarkEnd w:id="40"/>
     <w:p>
       <w:pPr>
         <w:rPr>
@@ -4016,8 +3964,8 @@
         </w:rPr>
         <w:t xml:space="preserve">Application </w:t>
       </w:r>
-      <w:bookmarkStart w:id="41" w:name="OLE_LINK10"/>
-      <w:bookmarkStart w:id="42" w:name="OLE_LINK11"/>
+      <w:bookmarkStart w:id="40" w:name="OLE_LINK10"/>
+      <w:bookmarkStart w:id="41" w:name="OLE_LINK11"/>
       <w:r>
         <w:rPr>
           <w:sz w:val="20"/>
@@ -4026,8 +3974,8 @@
         </w:rPr>
         <w:t xml:space="preserve">programming </w:t>
       </w:r>
+      <w:bookmarkEnd w:id="40"/>
       <w:bookmarkEnd w:id="41"/>
-      <w:bookmarkEnd w:id="42"/>
       <w:r>
         <w:rPr>
           <w:sz w:val="20"/>
@@ -4156,8 +4104,8 @@
         </w:rPr>
         <w:t xml:space="preserve"> </w:t>
       </w:r>
-      <w:bookmarkStart w:id="43" w:name="OLE_LINK17"/>
-      <w:bookmarkStart w:id="44" w:name="OLE_LINK18"/>
+      <w:bookmarkStart w:id="42" w:name="OLE_LINK17"/>
+      <w:bookmarkStart w:id="43" w:name="OLE_LINK18"/>
       <w:r>
         <w:rPr>
           <w:rFonts w:ascii="Consolas" w:hAnsi="Consolas"/>
@@ -4167,8 +4115,8 @@
         </w:rPr>
         <w:t>v –debug file.v</w:t>
       </w:r>
+      <w:bookmarkEnd w:id="42"/>
       <w:bookmarkEnd w:id="43"/>
-      <w:bookmarkEnd w:id="44"/>
     </w:p>
     <w:p>
       <w:pPr>
@@ -4198,8 +4146,8 @@
           <w:lang w:val="en-US" w:eastAsia="nl-BE"/>
         </w:rPr>
       </w:pPr>
-      <w:bookmarkStart w:id="45" w:name="OLE_LINK31"/>
-      <w:bookmarkStart w:id="46" w:name="OLE_LINK32"/>
+      <w:bookmarkStart w:id="44" w:name="OLE_LINK31"/>
+      <w:bookmarkStart w:id="45" w:name="OLE_LINK32"/>
       <w:r>
         <w:rPr>
           <w:rFonts w:ascii="Consolas" w:hAnsi="Consolas" w:cs="Courier New"/>
@@ -4270,8 +4218,8 @@
         <w:t xml:space="preserve"> line numbers to the generated executable.</w:t>
       </w:r>
     </w:p>
+    <w:bookmarkEnd w:id="44"/>
     <w:bookmarkEnd w:id="45"/>
-    <w:bookmarkEnd w:id="46"/>
     <w:p>
       <w:pPr>
         <w:autoSpaceDE w:val="0"/>
@@ -4595,8 +4543,8 @@
         </w:rPr>
         <w:t xml:space="preserve">  </w:t>
       </w:r>
-      <w:bookmarkStart w:id="47" w:name="OLE_LINK48"/>
-      <w:bookmarkStart w:id="48" w:name="OLE_LINK49"/>
+      <w:bookmarkStart w:id="46" w:name="OLE_LINK48"/>
+      <w:bookmarkStart w:id="47" w:name="OLE_LINK49"/>
       <w:r>
         <w:rPr>
           <w:rFonts w:ascii="Consolas" w:hAnsi="Consolas" w:cs="Courier New"/>
@@ -4624,8 +4572,8 @@
         </w:rPr>
         <w:t>file.v</w:t>
       </w:r>
+      <w:bookmarkEnd w:id="46"/>
       <w:bookmarkEnd w:id="47"/>
-      <w:bookmarkEnd w:id="48"/>
     </w:p>
     <w:p>
       <w:pPr>
@@ -4663,8 +4611,8 @@
         </w:rPr>
         <w:t xml:space="preserve">- To produce the C transpilation, but not compile it:  </w:t>
       </w:r>
-      <w:bookmarkStart w:id="49" w:name="OLE_LINK15"/>
-      <w:bookmarkStart w:id="50" w:name="OLE_LINK16"/>
+      <w:bookmarkStart w:id="48" w:name="OLE_LINK15"/>
+      <w:bookmarkStart w:id="49" w:name="OLE_LINK16"/>
       <w:r>
         <w:rPr>
           <w:rFonts w:ascii="Consolas" w:hAnsi="Consolas" w:cs="Courier New"/>
@@ -4692,8 +4640,8 @@
         </w:rPr>
         <w:t>file.v</w:t>
       </w:r>
+      <w:bookmarkEnd w:id="48"/>
       <w:bookmarkEnd w:id="49"/>
-      <w:bookmarkEnd w:id="50"/>
     </w:p>
     <w:p>
       <w:pPr>
@@ -4745,8 +4693,8 @@
           <w:lang w:val="en-US" w:eastAsia="nl-BE"/>
         </w:rPr>
       </w:pPr>
-      <w:bookmarkStart w:id="51" w:name="OLE_LINK34"/>
-      <w:bookmarkStart w:id="52" w:name="OLE_LINK35"/>
+      <w:bookmarkStart w:id="50" w:name="OLE_LINK34"/>
+      <w:bookmarkStart w:id="51" w:name="OLE_LINK35"/>
       <w:r>
         <w:rPr>
           <w:rFonts w:ascii="Consolas" w:hAnsi="Consolas" w:cs="Courier New"/>
@@ -4765,8 +4713,8 @@
         </w:rPr>
         <w:t>c</w:t>
       </w:r>
+      <w:bookmarkEnd w:id="50"/>
       <w:bookmarkEnd w:id="51"/>
-      <w:bookmarkEnd w:id="52"/>
       <w:r>
         <w:rPr>
           <w:rFonts w:ascii="Helvetica" w:eastAsia="Times New Roman" w:hAnsi="Helvetica" w:cs="Helvetica"/>
@@ -4855,11 +4803,11 @@
           <w:lang w:val="en-US" w:eastAsia="nl-BE"/>
         </w:rPr>
       </w:pPr>
-      <w:bookmarkStart w:id="53" w:name="OLE_LINK27"/>
-      <w:bookmarkStart w:id="54" w:name="OLE_LINK28"/>
-      <w:bookmarkStart w:id="55" w:name="OLE_LINK33"/>
-      <w:bookmarkStart w:id="56" w:name="OLE_LINK9"/>
-      <w:bookmarkStart w:id="57" w:name="OLE_LINK14"/>
+      <w:bookmarkStart w:id="52" w:name="OLE_LINK27"/>
+      <w:bookmarkStart w:id="53" w:name="OLE_LINK28"/>
+      <w:bookmarkStart w:id="54" w:name="OLE_LINK33"/>
+      <w:bookmarkStart w:id="55" w:name="OLE_LINK9"/>
+      <w:bookmarkStart w:id="56" w:name="OLE_LINK14"/>
       <w:r>
         <w:rPr>
           <w:rFonts w:ascii="Consolas" w:hAnsi="Consolas" w:cs="Courier New"/>
@@ -4887,9 +4835,9 @@
         </w:rPr>
         <w:t xml:space="preserve"> </w:t>
       </w:r>
+      <w:bookmarkEnd w:id="52"/>
       <w:bookmarkEnd w:id="53"/>
       <w:bookmarkEnd w:id="54"/>
-      <w:bookmarkEnd w:id="55"/>
       <w:r>
         <w:rPr>
           <w:rFonts w:ascii="Consolas" w:hAnsi="Consolas" w:cs="Courier New"/>
@@ -4899,8 +4847,8 @@
         </w:rPr>
         <w:t>file.v</w:t>
       </w:r>
+      <w:bookmarkEnd w:id="55"/>
       <w:bookmarkEnd w:id="56"/>
-      <w:bookmarkEnd w:id="57"/>
       <w:r>
         <w:rPr>
           <w:rFonts w:ascii="Helvetica" w:eastAsia="Times New Roman" w:hAnsi="Helvetica" w:cs="Helvetica"/>
@@ -5565,8 +5513,8 @@
         </w:rPr>
         <w:t xml:space="preserve">  : </w:t>
       </w:r>
-      <w:bookmarkStart w:id="58" w:name="OLE_LINK36"/>
-      <w:bookmarkStart w:id="59" w:name="OLE_LINK37"/>
+      <w:bookmarkStart w:id="57" w:name="OLE_LINK36"/>
+      <w:bookmarkStart w:id="58" w:name="OLE_LINK37"/>
       <w:r>
         <w:rPr>
           <w:sz w:val="20"/>
@@ -5599,8 +5547,8 @@
         </w:rPr>
         <w:t>\v</w:t>
       </w:r>
+      <w:bookmarkEnd w:id="57"/>
       <w:bookmarkEnd w:id="58"/>
-      <w:bookmarkEnd w:id="59"/>
       <w:r>
         <w:rPr>
           <w:sz w:val="20"/>
@@ -6485,6 +6433,7 @@
         <w:rPr>
           <w:rStyle w:val="CodeChar"/>
           <w:rFonts w:eastAsiaTheme="minorHAnsi"/>
+          <w:lang w:val="en-US"/>
         </w:rPr>
         <w:t>lldb ./ex1_debug</w:t>
       </w:r>
@@ -7458,8 +7407,8 @@
           <w:lang w:val="en-US"/>
         </w:rPr>
       </w:pPr>
-      <w:bookmarkStart w:id="60" w:name="OLE_LINK38"/>
-      <w:bookmarkStart w:id="61" w:name="OLE_LINK39"/>
+      <w:bookmarkStart w:id="59" w:name="OLE_LINK38"/>
+      <w:bookmarkStart w:id="60" w:name="OLE_LINK39"/>
       <w:r>
         <w:rPr>
           <w:sz w:val="20"/>
@@ -7470,8 +7419,8 @@
         <w:t>Debugging with VS Code on Windows:</w:t>
       </w:r>
     </w:p>
+    <w:bookmarkEnd w:id="59"/>
     <w:bookmarkEnd w:id="60"/>
-    <w:bookmarkEnd w:id="61"/>
     <w:p>
       <w:pPr>
         <w:rPr>
@@ -7498,7 +7447,7 @@
         </w:rPr>
         <w:t xml:space="preserve"> </w:t>
       </w:r>
-      <w:hyperlink r:id="rId20" w:history="1">
+      <w:hyperlink r:id="rId21" w:history="1">
         <w:r>
           <w:rPr>
             <w:rStyle w:val="Hyperlink"/>
@@ -7557,7 +7506,7 @@
         </w:rPr>
         <w:t xml:space="preserve"> (</w:t>
       </w:r>
-      <w:hyperlink r:id="rId21" w:history="1">
+      <w:hyperlink r:id="rId22" w:history="1">
         <w:r>
           <w:rPr>
             <w:rStyle w:val="Hyperlink"/>
@@ -7600,31 +7549,7 @@
           <w:szCs w:val="20"/>
           <w:lang w:val="en-US"/>
         </w:rPr>
-        <w:t>ative VSCode debugger, that</w:t>
-      </w:r>
-      <w:r>
-        <w:rPr>
-          <w:sz w:val="20"/>
-          <w:szCs w:val="20"/>
-          <w:lang w:val="en-US"/>
-        </w:rPr>
-        <w:t xml:space="preserve"> </w:t>
-      </w:r>
-      <w:r>
-        <w:rPr>
-          <w:sz w:val="20"/>
-          <w:szCs w:val="20"/>
-          <w:lang w:val="en-US"/>
-        </w:rPr>
-        <w:t>su</w:t>
-      </w:r>
-      <w:r>
-        <w:rPr>
-          <w:sz w:val="20"/>
-          <w:szCs w:val="20"/>
-          <w:lang w:val="en-US"/>
-        </w:rPr>
-        <w:t>pports both GDB and LLDB.</w:t>
+        <w:t>ative VSCode debugger, that supports both GDB and LLDB.</w:t>
       </w:r>
     </w:p>
     <w:p>
@@ -7699,23 +7624,7 @@
           <w:szCs w:val="20"/>
           <w:lang w:val="en-US"/>
         </w:rPr>
-        <w:t>create</w:t>
-      </w:r>
-      <w:r>
-        <w:rPr>
-          <w:sz w:val="20"/>
-          <w:szCs w:val="20"/>
-          <w:lang w:val="en-US"/>
-        </w:rPr>
-        <w:t>s</w:t>
-      </w:r>
-      <w:r>
-        <w:rPr>
-          <w:sz w:val="20"/>
-          <w:szCs w:val="20"/>
-          <w:lang w:val="en-US"/>
-        </w:rPr>
-        <w:t xml:space="preserve"> and open </w:t>
+        <w:t xml:space="preserve">creates and open </w:t>
       </w:r>
       <w:r>
         <w:rPr>
@@ -8248,7 +8157,7 @@
                     </pic:cNvPicPr>
                   </pic:nvPicPr>
                   <pic:blipFill>
-                    <a:blip r:embed="rId22">
+                    <a:blip r:embed="rId23">
                       <a:extLst>
                         <a:ext uri="{28A0092B-C50C-407E-A947-70E740481C1C}">
                           <a14:useLocalDpi xmlns:a14="http://schemas.microsoft.com/office/drawing/2010/main" val="0"/>
@@ -8371,6 +8280,7 @@
       <w:r>
         <w:rPr>
           <w:rFonts w:ascii="Consolas" w:eastAsia="MS Mincho" w:hAnsi="Consolas" w:cs="Consolas"/>
+          <w:noProof/>
           <w:sz w:val="16"/>
           <w:szCs w:val="16"/>
           <w:lang w:val="en-US"/>
@@ -8391,7 +8301,7 @@
                     <pic:cNvPicPr/>
                   </pic:nvPicPr>
                   <pic:blipFill>
-                    <a:blip r:embed="rId23"/>
+                    <a:blip r:embed="rId24"/>
                     <a:stretch>
                       <a:fillRect/>
                     </a:stretch>
@@ -8424,184 +8334,119 @@
     </w:p>
     <w:p>
       <w:pPr>
+        <w:rPr>
+          <w:b/>
+          <w:bCs/>
+          <w:lang w:val="en-US"/>
+        </w:rPr>
+      </w:pPr>
+      <w:bookmarkStart w:id="61" w:name="_Toc294873001"/>
+      <w:bookmarkStart w:id="62" w:name="_Toc297568582"/>
+      <w:bookmarkStart w:id="63" w:name="_Toc311712480"/>
+      <w:r>
+        <w:rPr>
+          <w:lang w:val="en-US"/>
+        </w:rPr>
+        <w:t xml:space="preserve">From the debug </w:t>
+      </w:r>
+      <w:r>
+        <w:rPr>
+          <w:lang w:val="en-US"/>
+        </w:rPr>
+        <w:t>tool bar</w:t>
+      </w:r>
+      <w:r>
+        <w:rPr>
+          <w:lang w:val="en-US"/>
+        </w:rPr>
+        <w:t xml:space="preserve">, you </w:t>
+      </w:r>
+      <w:r>
+        <w:rPr>
+          <w:lang w:val="en-US"/>
+        </w:rPr>
+        <w:t>can</w:t>
+      </w:r>
+      <w:r>
+        <w:rPr>
+          <w:lang w:val="en-US"/>
+        </w:rPr>
+        <w:t xml:space="preserve"> step line by line</w:t>
+      </w:r>
+      <w:r>
+        <w:rPr>
+          <w:lang w:val="en-US"/>
+        </w:rPr>
+        <w:t xml:space="preserve"> by clicking the arrow icons, or using F11 </w:t>
+      </w:r>
+      <w:r>
+        <w:rPr>
+          <w:lang w:val="en-US"/>
+        </w:rPr>
+        <w:t xml:space="preserve">(Step Into) </w:t>
+      </w:r>
+      <w:r>
+        <w:rPr>
+          <w:lang w:val="en-US"/>
+        </w:rPr>
+        <w:t xml:space="preserve">or F10 </w:t>
+      </w:r>
+      <w:r>
+        <w:rPr>
+          <w:lang w:val="en-US"/>
+        </w:rPr>
+        <w:t>(</w:t>
+      </w:r>
+      <w:r>
+        <w:rPr>
+          <w:lang w:val="en-US"/>
+        </w:rPr>
+        <w:t>to step over a function).</w:t>
+      </w:r>
+    </w:p>
+    <w:p>
+      <w:pPr>
+        <w:rPr>
+          <w:lang w:val="en-US"/>
+        </w:rPr>
+      </w:pPr>
+      <w:r>
+        <w:rPr>
+          <w:lang w:val="en-US"/>
+        </w:rPr>
+        <w:t>See the values of the local variables in the left pane, or inside the code window.</w:t>
+      </w:r>
+    </w:p>
+    <w:p>
+      <w:pPr>
+        <w:rPr>
+          <w:lang w:val="en-US"/>
+        </w:rPr>
+      </w:pPr>
+      <w:r>
+        <w:rPr>
+          <w:lang w:val="en-US"/>
+        </w:rPr>
+        <w:t>F5 continues execution until the next breakpoint</w:t>
+      </w:r>
+      <w:r>
+        <w:rPr>
+          <w:lang w:val="en-US"/>
+        </w:rPr>
+        <w:t>, and SHIFT + F5 or the red rectangle stops execution.</w:t>
+      </w:r>
+    </w:p>
+    <w:p>
+      <w:pPr>
+        <w:rPr>
+          <w:lang w:val="en-US"/>
+        </w:rPr>
+      </w:pPr>
+    </w:p>
+    <w:p>
+      <w:pPr>
         <w:pStyle w:val="Heading2"/>
         <w:rPr>
-          <w:rFonts w:eastAsiaTheme="minorHAnsi" w:cstheme="minorBidi"/>
-          <w:b w:val="0"/>
-          <w:bCs w:val="0"/>
-          <w:color w:val="auto"/>
-          <w:sz w:val="22"/>
-          <w:szCs w:val="22"/>
-          <w:lang w:val="en-US"/>
-        </w:rPr>
-      </w:pPr>
-      <w:bookmarkStart w:id="62" w:name="_Toc294873001"/>
-      <w:bookmarkStart w:id="63" w:name="_Toc297568582"/>
-      <w:bookmarkStart w:id="64" w:name="_Toc311712480"/>
-      <w:r>
-        <w:rPr>
-          <w:rFonts w:eastAsiaTheme="minorHAnsi" w:cstheme="minorBidi"/>
-          <w:b w:val="0"/>
-          <w:bCs w:val="0"/>
-          <w:color w:val="auto"/>
-          <w:sz w:val="22"/>
-          <w:szCs w:val="22"/>
-          <w:lang w:val="en-US"/>
-        </w:rPr>
-        <w:t xml:space="preserve">From the debug </w:t>
-      </w:r>
-      <w:r>
-        <w:rPr>
-          <w:rFonts w:eastAsiaTheme="minorHAnsi" w:cstheme="minorBidi"/>
-          <w:b w:val="0"/>
-          <w:bCs w:val="0"/>
-          <w:color w:val="auto"/>
-          <w:sz w:val="22"/>
-          <w:szCs w:val="22"/>
-          <w:lang w:val="en-US"/>
-        </w:rPr>
-        <w:t>tool bar</w:t>
-      </w:r>
-      <w:r>
-        <w:rPr>
-          <w:rFonts w:eastAsiaTheme="minorHAnsi" w:cstheme="minorBidi"/>
-          <w:b w:val="0"/>
-          <w:bCs w:val="0"/>
-          <w:color w:val="auto"/>
-          <w:sz w:val="22"/>
-          <w:szCs w:val="22"/>
-          <w:lang w:val="en-US"/>
-        </w:rPr>
-        <w:t xml:space="preserve">, you </w:t>
-      </w:r>
-      <w:r>
-        <w:rPr>
-          <w:rFonts w:eastAsiaTheme="minorHAnsi" w:cstheme="minorBidi"/>
-          <w:b w:val="0"/>
-          <w:bCs w:val="0"/>
-          <w:color w:val="auto"/>
-          <w:sz w:val="22"/>
-          <w:szCs w:val="22"/>
-          <w:lang w:val="en-US"/>
-        </w:rPr>
-        <w:t>can</w:t>
-      </w:r>
-      <w:r>
-        <w:rPr>
-          <w:rFonts w:eastAsiaTheme="minorHAnsi" w:cstheme="minorBidi"/>
-          <w:b w:val="0"/>
-          <w:bCs w:val="0"/>
-          <w:color w:val="auto"/>
-          <w:sz w:val="22"/>
-          <w:szCs w:val="22"/>
-          <w:lang w:val="en-US"/>
-        </w:rPr>
-        <w:t xml:space="preserve"> step line by line</w:t>
-      </w:r>
-      <w:r>
-        <w:rPr>
-          <w:rFonts w:eastAsiaTheme="minorHAnsi" w:cstheme="minorBidi"/>
-          <w:b w:val="0"/>
-          <w:bCs w:val="0"/>
-          <w:color w:val="auto"/>
-          <w:sz w:val="22"/>
-          <w:szCs w:val="22"/>
-          <w:lang w:val="en-US"/>
-        </w:rPr>
-        <w:t xml:space="preserve"> by clicking the arrow icons, or using F11 </w:t>
-      </w:r>
-      <w:r>
-        <w:rPr>
-          <w:rFonts w:eastAsiaTheme="minorHAnsi" w:cstheme="minorBidi"/>
-          <w:b w:val="0"/>
-          <w:bCs w:val="0"/>
-          <w:color w:val="auto"/>
-          <w:sz w:val="22"/>
-          <w:szCs w:val="22"/>
-          <w:lang w:val="en-US"/>
-        </w:rPr>
-        <w:t xml:space="preserve">(Step Into) </w:t>
-      </w:r>
-      <w:r>
-        <w:rPr>
-          <w:rFonts w:eastAsiaTheme="minorHAnsi" w:cstheme="minorBidi"/>
-          <w:b w:val="0"/>
-          <w:bCs w:val="0"/>
-          <w:color w:val="auto"/>
-          <w:sz w:val="22"/>
-          <w:szCs w:val="22"/>
-          <w:lang w:val="en-US"/>
-        </w:rPr>
-        <w:t xml:space="preserve">or F10 </w:t>
-      </w:r>
-      <w:r>
-        <w:rPr>
-          <w:rFonts w:eastAsiaTheme="minorHAnsi" w:cstheme="minorBidi"/>
-          <w:b w:val="0"/>
-          <w:bCs w:val="0"/>
-          <w:color w:val="auto"/>
-          <w:sz w:val="22"/>
-          <w:szCs w:val="22"/>
-          <w:lang w:val="en-US"/>
-        </w:rPr>
-        <w:t>(</w:t>
-      </w:r>
-      <w:r>
-        <w:rPr>
-          <w:rFonts w:eastAsiaTheme="minorHAnsi" w:cstheme="minorBidi"/>
-          <w:b w:val="0"/>
-          <w:bCs w:val="0"/>
-          <w:color w:val="auto"/>
-          <w:sz w:val="22"/>
-          <w:szCs w:val="22"/>
-          <w:lang w:val="en-US"/>
-        </w:rPr>
-        <w:t>to step over a function).</w:t>
-      </w:r>
-    </w:p>
-    <w:p>
-      <w:pPr>
-        <w:rPr>
-          <w:lang w:val="en-US"/>
-        </w:rPr>
-      </w:pPr>
-      <w:r>
-        <w:rPr>
-          <w:lang w:val="en-US"/>
-        </w:rPr>
-        <w:t>See the values of the local variables in the left pane, or inside the code window.</w:t>
-      </w:r>
-    </w:p>
-    <w:p>
-      <w:pPr>
-        <w:rPr>
-          <w:lang w:val="en-US"/>
-        </w:rPr>
-      </w:pPr>
-      <w:r>
-        <w:rPr>
-          <w:lang w:val="en-US"/>
-        </w:rPr>
-        <w:t>F5 continues execution until the next breakpoint</w:t>
-      </w:r>
-      <w:r>
-        <w:rPr>
-          <w:lang w:val="en-US"/>
-        </w:rPr>
-        <w:t>, and SHIFT + F5 or the red rectangle stops execution.</w:t>
-      </w:r>
-    </w:p>
-    <w:p>
-      <w:pPr>
-        <w:rPr>
-          <w:lang w:val="en-US"/>
-        </w:rPr>
-      </w:pPr>
-    </w:p>
-    <w:p>
-      <w:pPr>
-        <w:pStyle w:val="Heading2"/>
-        <w:rPr>
           <w:lang w:val="en-US"/>
         </w:rPr>
       </w:pPr>
@@ -8629,9 +8474,9 @@
         </w:rPr>
         <w:t>vfmt</w:t>
       </w:r>
+      <w:bookmarkEnd w:id="61"/>
       <w:bookmarkEnd w:id="62"/>
       <w:bookmarkEnd w:id="63"/>
-      <w:bookmarkEnd w:id="64"/>
     </w:p>
     <w:p>
       <w:pPr>
@@ -9168,9 +9013,9 @@
           <w:lang w:val="en-US"/>
         </w:rPr>
       </w:pPr>
-      <w:bookmarkStart w:id="65" w:name="_Toc294873002"/>
-      <w:bookmarkStart w:id="66" w:name="_Toc297568583"/>
-      <w:bookmarkStart w:id="67" w:name="_Toc311712481"/>
+      <w:bookmarkStart w:id="64" w:name="_Toc294873002"/>
+      <w:bookmarkStart w:id="65" w:name="_Toc297568583"/>
+      <w:bookmarkStart w:id="66" w:name="_Toc311712481"/>
       <w:r>
         <w:rPr>
           <w:rFonts w:ascii="Consolas" w:hAnsi="Consolas"/>
@@ -9199,8 +9044,8 @@
         </w:rPr>
         <w:t xml:space="preserve"> </w:t>
       </w:r>
-      <w:bookmarkStart w:id="68" w:name="OLE_LINK29"/>
-      <w:bookmarkStart w:id="69" w:name="OLE_LINK30"/>
+      <w:bookmarkStart w:id="67" w:name="OLE_LINK29"/>
+      <w:bookmarkStart w:id="68" w:name="OLE_LINK30"/>
       <w:r>
         <w:rPr>
           <w:rFonts w:ascii="Consolas" w:hAnsi="Consolas"/>
@@ -9246,8 +9091,8 @@
         </w:rPr>
         <w:t xml:space="preserve">              </w:t>
       </w:r>
+      <w:bookmarkEnd w:id="67"/>
       <w:bookmarkEnd w:id="68"/>
-      <w:bookmarkEnd w:id="69"/>
     </w:p>
     <w:p>
       <w:pPr>
@@ -9432,8 +9277,8 @@
           <w:lang w:val="en-US"/>
         </w:rPr>
       </w:pPr>
-      <w:bookmarkStart w:id="70" w:name="OLE_LINK149"/>
-      <w:bookmarkStart w:id="71" w:name="OLE_LINK150"/>
+      <w:bookmarkStart w:id="69" w:name="OLE_LINK149"/>
+      <w:bookmarkStart w:id="70" w:name="OLE_LINK150"/>
       <w:r>
         <w:rPr>
           <w:lang w:val="en-US"/>
@@ -9458,9 +9303,9 @@
         </w:rPr>
         <w:t xml:space="preserve"> document</w:t>
       </w:r>
+      <w:bookmarkEnd w:id="64"/>
       <w:bookmarkEnd w:id="65"/>
       <w:bookmarkEnd w:id="66"/>
-      <w:bookmarkEnd w:id="67"/>
       <w:r>
         <w:rPr>
           <w:lang w:val="en-US"/>
@@ -9784,8 +9629,8 @@
           <w:lang w:val="en-US"/>
         </w:rPr>
       </w:pPr>
-      <w:bookmarkStart w:id="72" w:name="OLE_LINK151"/>
-      <w:bookmarkStart w:id="73" w:name="OLE_LINK152"/>
+      <w:bookmarkStart w:id="71" w:name="OLE_LINK151"/>
+      <w:bookmarkStart w:id="72" w:name="OLE_LINK152"/>
       <w:r>
         <w:rPr>
           <w:lang w:val="en-US"/>
@@ -9793,8 +9638,8 @@
         <w:t>3.5  REPL</w:t>
       </w:r>
     </w:p>
+    <w:bookmarkEnd w:id="71"/>
     <w:bookmarkEnd w:id="72"/>
-    <w:bookmarkEnd w:id="73"/>
     <w:p>
       <w:pPr>
         <w:pStyle w:val="NormalPACKT"/>
@@ -9938,8 +9783,8 @@
           <w:lang w:val="en-US"/>
         </w:rPr>
       </w:pPr>
-      <w:bookmarkStart w:id="74" w:name="OLE_LINK227"/>
-      <w:bookmarkStart w:id="75" w:name="OLE_LINK228"/>
+      <w:bookmarkStart w:id="73" w:name="OLE_LINK227"/>
+      <w:bookmarkStart w:id="74" w:name="OLE_LINK228"/>
       <w:r>
         <w:rPr>
           <w:rFonts w:ascii="Consolas" w:hAnsi="Consolas" w:cs="Courier New"/>
@@ -9966,7 +9811,7 @@
                     <pic:cNvPicPr/>
                   </pic:nvPicPr>
                   <pic:blipFill>
-                    <a:blip r:embed="rId24"/>
+                    <a:blip r:embed="rId25"/>
                     <a:stretch>
                       <a:fillRect/>
                     </a:stretch>
@@ -9987,8 +9832,8 @@
         </w:drawing>
       </w:r>
     </w:p>
+    <w:bookmarkEnd w:id="73"/>
     <w:bookmarkEnd w:id="74"/>
-    <w:bookmarkEnd w:id="75"/>
     <w:p>
       <w:pPr>
         <w:tabs>
@@ -10688,8 +10533,8 @@
         </w:rPr>
       </w:pPr>
     </w:p>
+    <w:bookmarkEnd w:id="69"/>
     <w:bookmarkEnd w:id="70"/>
-    <w:bookmarkEnd w:id="71"/>
     <w:p>
       <w:pPr>
         <w:pStyle w:val="Heading2"/>
@@ -10741,7 +10586,7 @@
         </w:rPr>
         <w:t xml:space="preserve"> It is located here: </w:t>
       </w:r>
-      <w:hyperlink r:id="rId25" w:history="1">
+      <w:hyperlink r:id="rId26" w:history="1">
         <w:r>
           <w:rPr>
             <w:rStyle w:val="Hyperlink"/>
@@ -10779,7 +10624,7 @@
                     <pic:cNvPicPr/>
                   </pic:nvPicPr>
                   <pic:blipFill>
-                    <a:blip r:embed="rId26"/>
+                    <a:blip r:embed="rId27"/>
                     <a:stretch>
                       <a:fillRect/>
                     </a:stretch>
@@ -10829,7 +10674,7 @@
       <w:r>
         <w:t xml:space="preserve"> </w:t>
       </w:r>
-      <w:hyperlink r:id="rId27" w:history="1">
+      <w:hyperlink r:id="rId28" w:history="1">
         <w:r>
           <w:rPr>
             <w:rStyle w:val="Hyperlink"/>
@@ -10910,7 +10755,7 @@
                     <pic:cNvPicPr/>
                   </pic:nvPicPr>
                   <pic:blipFill>
-                    <a:blip r:embed="rId28"/>
+                    <a:blip r:embed="rId29"/>
                     <a:stretch>
                       <a:fillRect/>
                     </a:stretch>
@@ -11001,9 +10846,9 @@
           <w:lang w:val="en-US"/>
         </w:rPr>
       </w:pPr>
-      <w:bookmarkStart w:id="76" w:name="_Toc297568584"/>
-      <w:bookmarkStart w:id="77" w:name="_Toc311712482"/>
-      <w:bookmarkStart w:id="78" w:name="_Toc294873003"/>
+      <w:bookmarkStart w:id="75" w:name="_Toc297568584"/>
+      <w:bookmarkStart w:id="76" w:name="_Toc311712482"/>
+      <w:bookmarkStart w:id="77" w:name="_Toc294873003"/>
     </w:p>
     <w:p>
       <w:pPr>
@@ -11016,7 +10861,19 @@
         <w:rPr>
           <w:lang w:val="en-US"/>
         </w:rPr>
-        <w:t>3.7  V</w:t>
+        <w:t xml:space="preserve">3.7  </w:t>
+      </w:r>
+      <w:r>
+        <w:rPr>
+          <w:lang w:val="en-US"/>
+        </w:rPr>
+        <w:t xml:space="preserve">Benchmarking and </w:t>
+      </w:r>
+      <w:r>
+        <w:rPr>
+          <w:lang w:val="en-US"/>
+        </w:rPr>
+        <w:t>V</w:t>
       </w:r>
       <w:r>
         <w:rPr>
@@ -11075,7 +10932,7 @@
         </w:rPr>
         <w:t xml:space="preserve">   </w:t>
       </w:r>
-      <w:hyperlink r:id="rId29" w:history="1">
+      <w:hyperlink r:id="rId30" w:history="1">
         <w:r>
           <w:rPr>
             <w:rStyle w:val="Hyperlink"/>
@@ -11124,7 +10981,17 @@
           <w:iCs/>
           <w:sz w:val="18"/>
         </w:rPr>
-        <w:t>See</w:t>
+        <w:t xml:space="preserve">V has a built-in </w:t>
+      </w:r>
+      <w:r>
+        <w:rPr>
+          <w:rFonts w:ascii="Segoe UI" w:hAnsi="Segoe UI" w:cs="Segoe UI"/>
+          <w:bCs/>
+          <w:i/>
+          <w:iCs/>
+          <w:sz w:val="18"/>
+        </w:rPr>
+        <w:t>benchmark</w:t>
       </w:r>
       <w:r>
         <w:rPr>
@@ -11133,7 +11000,52 @@
           <w:iCs/>
           <w:sz w:val="18"/>
         </w:rPr>
-        <w:t xml:space="preserve"> examples for the use of the benchmark module: base64/test.v</w:t>
+        <w:t xml:space="preserve"> modul. </w:t>
+      </w:r>
+      <w:r>
+        <w:rPr>
+          <w:rFonts w:ascii="Segoe UI" w:hAnsi="Segoe UI" w:cs="Segoe UI"/>
+          <w:bCs/>
+          <w:iCs/>
+          <w:sz w:val="18"/>
+        </w:rPr>
+        <w:t xml:space="preserve"> s</w:t>
+      </w:r>
+      <w:r>
+        <w:rPr>
+          <w:rFonts w:ascii="Segoe UI" w:hAnsi="Segoe UI" w:cs="Segoe UI"/>
+          <w:bCs/>
+          <w:iCs/>
+          <w:sz w:val="18"/>
+        </w:rPr>
+        <w:t>ee</w:t>
+      </w:r>
+      <w:r>
+        <w:rPr>
+          <w:rFonts w:ascii="Segoe UI" w:hAnsi="Segoe UI" w:cs="Segoe UI"/>
+          <w:bCs/>
+          <w:iCs/>
+          <w:sz w:val="18"/>
+        </w:rPr>
+        <w:t xml:space="preserve"> examples for </w:t>
+      </w:r>
+      <w:r>
+        <w:rPr>
+          <w:rFonts w:ascii="Segoe UI" w:hAnsi="Segoe UI" w:cs="Segoe UI"/>
+          <w:bCs/>
+          <w:iCs/>
+          <w:sz w:val="18"/>
+        </w:rPr>
+        <w:t>its</w:t>
+      </w:r>
+      <w:r>
+        <w:rPr>
+          <w:rFonts w:ascii="Segoe UI" w:hAnsi="Segoe UI" w:cs="Segoe UI"/>
+          <w:bCs/>
+          <w:iCs/>
+          <w:sz w:val="18"/>
+        </w:rPr>
+        <w:t xml:space="preserve"> use: </w:t>
       </w:r>
     </w:p>
     <w:p>
@@ -11175,6 +11087,256 @@
           <w:sz w:val="20"/>
           <w:szCs w:val="20"/>
           <w:u w:val="single"/>
+          <w:lang w:val="en-US"/>
+        </w:rPr>
+      </w:pPr>
+    </w:p>
+    <w:p>
+      <w:pPr>
+        <w:rPr>
+          <w:color w:val="000000" w:themeColor="text1"/>
+          <w:sz w:val="20"/>
+          <w:szCs w:val="20"/>
+          <w:u w:val="single"/>
+          <w:lang w:val="en-US"/>
+        </w:rPr>
+      </w:pPr>
+      <w:r>
+        <w:rPr>
+          <w:color w:val="000000" w:themeColor="text1"/>
+          <w:sz w:val="20"/>
+          <w:szCs w:val="20"/>
+          <w:u w:val="single"/>
+          <w:lang w:val="en-US"/>
+        </w:rPr>
+        <w:t>Alternative b</w:t>
+      </w:r>
+      <w:r>
+        <w:rPr>
+          <w:color w:val="000000" w:themeColor="text1"/>
+          <w:sz w:val="20"/>
+          <w:szCs w:val="20"/>
+          <w:u w:val="single"/>
+          <w:lang w:val="en-US"/>
+        </w:rPr>
+        <w:t>ench</w:t>
+      </w:r>
+      <w:r>
+        <w:rPr>
+          <w:color w:val="000000" w:themeColor="text1"/>
+          <w:sz w:val="20"/>
+          <w:szCs w:val="20"/>
+          <w:u w:val="single"/>
+          <w:lang w:val="en-US"/>
+        </w:rPr>
+        <w:t>ma</w:t>
+      </w:r>
+      <w:r>
+        <w:rPr>
+          <w:color w:val="000000" w:themeColor="text1"/>
+          <w:sz w:val="20"/>
+          <w:szCs w:val="20"/>
+          <w:u w:val="single"/>
+          <w:lang w:val="en-US"/>
+        </w:rPr>
+        <w:t>rking module:</w:t>
+      </w:r>
+    </w:p>
+    <w:p>
+      <w:pPr>
+        <w:rPr>
+          <w:color w:val="000000" w:themeColor="text1"/>
+          <w:sz w:val="20"/>
+          <w:szCs w:val="20"/>
+          <w:lang w:val="en-US"/>
+        </w:rPr>
+      </w:pPr>
+      <w:r>
+        <w:rPr>
+          <w:color w:val="000000" w:themeColor="text1"/>
+          <w:sz w:val="20"/>
+          <w:szCs w:val="20"/>
+          <w:lang w:val="en-US"/>
+        </w:rPr>
+        <w:t xml:space="preserve">Michiel </w:t>
+      </w:r>
+      <w:r>
+        <w:rPr>
+          <w:color w:val="000000" w:themeColor="text1"/>
+          <w:sz w:val="20"/>
+          <w:szCs w:val="20"/>
+          <w:lang w:val="en-US"/>
+        </w:rPr>
+        <w:t xml:space="preserve"> Vlootman has written a benchmarking module (</w:t>
+      </w:r>
+      <w:hyperlink r:id="rId31" w:history="1">
+        <w:r>
+          <w:rPr>
+            <w:rStyle w:val="Hyperlink"/>
+            <w:lang w:val="en-US"/>
+          </w:rPr>
+          <w:t>https://github.com/mvlootman/vbench</w:t>
+        </w:r>
+      </w:hyperlink>
+      <w:r>
+        <w:rPr>
+          <w:lang w:val="en-US"/>
+        </w:rPr>
+        <w:t xml:space="preserve">) </w:t>
+      </w:r>
+      <w:r>
+        <w:rPr>
+          <w:color w:val="000000" w:themeColor="text1"/>
+          <w:sz w:val="20"/>
+          <w:szCs w:val="20"/>
+          <w:lang w:val="en-US"/>
+        </w:rPr>
+        <w:t>based on an example from Crystal.</w:t>
+      </w:r>
+      <w:r>
+        <w:rPr>
+          <w:color w:val="000000" w:themeColor="text1"/>
+          <w:sz w:val="20"/>
+          <w:szCs w:val="20"/>
+          <w:lang w:val="en-US"/>
+        </w:rPr>
+        <w:t xml:space="preserve"> It measures some data concerning the </w:t>
+      </w:r>
+      <w:r>
+        <w:rPr>
+          <w:color w:val="000000" w:themeColor="text1"/>
+          <w:sz w:val="20"/>
+          <w:szCs w:val="20"/>
+          <w:lang w:val="en-US"/>
+        </w:rPr>
+        <w:t>number of iterations per second (ips) of each function.</w:t>
+      </w:r>
+    </w:p>
+    <w:p>
+      <w:pPr>
+        <w:rPr>
+          <w:color w:val="000000" w:themeColor="text1"/>
+          <w:sz w:val="20"/>
+          <w:szCs w:val="20"/>
+          <w:lang w:val="en-US"/>
+        </w:rPr>
+      </w:pPr>
+    </w:p>
+    <w:p>
+      <w:pPr>
+        <w:rPr>
+          <w:color w:val="000000" w:themeColor="text1"/>
+          <w:sz w:val="20"/>
+          <w:szCs w:val="20"/>
+          <w:lang w:val="en-US"/>
+        </w:rPr>
+      </w:pPr>
+      <w:r>
+        <w:rPr>
+          <w:color w:val="000000" w:themeColor="text1"/>
+          <w:sz w:val="20"/>
+          <w:szCs w:val="20"/>
+          <w:lang w:val="en-US"/>
+        </w:rPr>
+        <w:t>Usage example: see main.v:</w:t>
+      </w:r>
+    </w:p>
+    <w:p>
+      <w:pPr>
+        <w:rPr>
+          <w:color w:val="000000" w:themeColor="text1"/>
+          <w:sz w:val="20"/>
+          <w:szCs w:val="20"/>
+          <w:lang w:val="en-US"/>
+        </w:rPr>
+      </w:pPr>
+    </w:p>
+    <w:p>
+      <w:pPr>
+        <w:pStyle w:val="Code"/>
+        <w:rPr>
+          <w:lang w:val="en-US"/>
+        </w:rPr>
+      </w:pPr>
+      <w:r>
+        <w:rPr>
+          <w:lang w:val="en-US"/>
+        </w:rPr>
+        <w:t>/* Output:</w:t>
+      </w:r>
+    </w:p>
+    <w:p>
+      <w:pPr>
+        <w:pStyle w:val="Code"/>
+        <w:rPr>
+          <w:lang w:val="en-US"/>
+        </w:rPr>
+      </w:pPr>
+      <w:r>
+        <w:rPr>
+          <w:lang w:val="en-US"/>
+        </w:rPr>
+        <w:t>sleep short        mean:73.19ips (13.66ms) variance:0.00005 relative_stddev:9.226 [37 cycles|8 ops]</w:t>
+      </w:r>
+    </w:p>
+    <w:p>
+      <w:pPr>
+        <w:pStyle w:val="Code"/>
+        <w:rPr>
+          <w:lang w:val="en-US"/>
+        </w:rPr>
+      </w:pPr>
+      <w:r>
+        <w:rPr>
+          <w:lang w:val="en-US"/>
+        </w:rPr>
+        <w:t>sleep shorter      mean:191.46ips (5.22ms) variance:0.00406 relative_stddev:33.288 [24 cycles|30 ops]</w:t>
+      </w:r>
+    </w:p>
+    <w:p>
+      <w:pPr>
+        <w:pStyle w:val="Code"/>
+        <w:rPr>
+          <w:lang w:val="en-US"/>
+        </w:rPr>
+      </w:pPr>
+      <w:r>
+        <w:rPr>
+          <w:lang w:val="en-US"/>
+        </w:rPr>
+        <w:t>alloc_some         mean:51.40ips (19.46ms) variance:0.00003 relative_stddev:10.864 [41 cycles|5 ops]</w:t>
+      </w:r>
+    </w:p>
+    <w:p>
+      <w:pPr>
+        <w:pStyle w:val="Code"/>
+        <w:rPr>
+          <w:lang w:val="en-US"/>
+        </w:rPr>
+      </w:pPr>
+      <w:r>
+        <w:rPr>
+          <w:lang w:val="en-US"/>
+        </w:rPr>
+        <w:t>*/</w:t>
+      </w:r>
+    </w:p>
+    <w:p>
+      <w:pPr>
+        <w:rPr>
+          <w:color w:val="000000" w:themeColor="text1"/>
+          <w:sz w:val="20"/>
+          <w:szCs w:val="20"/>
+          <w:lang w:val="en-US"/>
+        </w:rPr>
+      </w:pPr>
+    </w:p>
+    <w:p>
+      <w:pPr>
+        <w:rPr>
+          <w:color w:val="000000" w:themeColor="text1"/>
+          <w:sz w:val="20"/>
+          <w:szCs w:val="20"/>
           <w:lang w:val="en-US"/>
         </w:rPr>
       </w:pPr>
@@ -11187,16 +11349,150 @@
           <w:lang w:val="en-US"/>
         </w:rPr>
       </w:pPr>
-      <w:bookmarkStart w:id="79" w:name="OLE_LINK282"/>
-      <w:bookmarkStart w:id="80" w:name="OLE_LINK283"/>
+      <w:r>
+        <w:rPr>
+          <w:lang w:val="en-US"/>
+        </w:rPr>
+        <w:t xml:space="preserve">3.8 </w:t>
+      </w:r>
+      <w:r>
+        <w:rPr>
+          <w:lang w:val="en-US"/>
+        </w:rPr>
+        <w:t xml:space="preserve"> </w:t>
+      </w:r>
+      <w:r>
+        <w:rPr>
+          <w:lang w:val="en-US"/>
+        </w:rPr>
+        <w:t>V Project</w:t>
+      </w:r>
+      <w:r>
+        <w:rPr>
+          <w:lang w:val="en-US"/>
+        </w:rPr>
+        <w:t xml:space="preserve"> management</w:t>
+      </w:r>
+    </w:p>
+    <w:p>
+      <w:pPr>
+        <w:rPr>
+          <w:color w:val="000000" w:themeColor="text1"/>
+          <w:sz w:val="20"/>
+          <w:szCs w:val="20"/>
+          <w:u w:val="single"/>
+          <w:lang w:val="en-US"/>
+        </w:rPr>
+      </w:pPr>
+    </w:p>
+    <w:p>
+      <w:pPr>
+        <w:pStyle w:val="Heading2"/>
+        <w:spacing w:before="0"/>
+        <w:rPr>
+          <w:rStyle w:val="Hyperlink"/>
+          <w:rFonts w:eastAsiaTheme="minorHAnsi" w:cstheme="minorBidi"/>
+          <w:b w:val="0"/>
+          <w:bCs w:val="0"/>
+          <w:sz w:val="22"/>
+          <w:szCs w:val="22"/>
+          <w:lang w:val="en-US"/>
+        </w:rPr>
+      </w:pPr>
+      <w:bookmarkStart w:id="78" w:name="OLE_LINK282"/>
+      <w:bookmarkStart w:id="79" w:name="OLE_LINK283"/>
+      <w:bookmarkEnd w:id="75"/>
       <w:bookmarkEnd w:id="76"/>
       <w:bookmarkEnd w:id="77"/>
-      <w:bookmarkEnd w:id="78"/>
-      <w:r>
-        <w:rPr>
-          <w:lang w:val="en-US"/>
-        </w:rPr>
-        <w:t>3.8</w:t>
+      <w:r>
+        <w:rPr>
+          <w:rFonts w:eastAsiaTheme="minorHAnsi" w:cstheme="minorBidi"/>
+          <w:b w:val="0"/>
+          <w:bCs w:val="0"/>
+          <w:color w:val="000000" w:themeColor="text1"/>
+          <w:sz w:val="20"/>
+          <w:szCs w:val="20"/>
+          <w:lang w:val="en-US"/>
+        </w:rPr>
+        <w:t>Vset is a t</w:t>
+      </w:r>
+      <w:r>
+        <w:rPr>
+          <w:rFonts w:eastAsiaTheme="minorHAnsi" w:cstheme="minorBidi"/>
+          <w:b w:val="0"/>
+          <w:bCs w:val="0"/>
+          <w:color w:val="000000" w:themeColor="text1"/>
+          <w:sz w:val="20"/>
+          <w:szCs w:val="20"/>
+          <w:lang w:val="en-US"/>
+        </w:rPr>
+        <w:t>ool to make this process easier</w:t>
+      </w:r>
+      <w:r>
+        <w:rPr>
+          <w:rFonts w:eastAsiaTheme="minorHAnsi" w:cstheme="minorBidi"/>
+          <w:b w:val="0"/>
+          <w:bCs w:val="0"/>
+          <w:color w:val="000000" w:themeColor="text1"/>
+          <w:sz w:val="20"/>
+          <w:szCs w:val="20"/>
+          <w:lang w:val="en-US"/>
+        </w:rPr>
+        <w:t xml:space="preserve"> (WIP) </w:t>
+      </w:r>
+      <w:bookmarkStart w:id="80" w:name="_GoBack"/>
+      <w:bookmarkEnd w:id="80"/>
+      <w:r>
+        <w:rPr>
+          <w:rFonts w:eastAsiaTheme="minorHAnsi" w:cstheme="minorBidi"/>
+          <w:b w:val="0"/>
+          <w:bCs w:val="0"/>
+          <w:color w:val="000000" w:themeColor="text1"/>
+          <w:sz w:val="20"/>
+          <w:szCs w:val="20"/>
+          <w:lang w:val="en-US"/>
+        </w:rPr>
+        <w:t xml:space="preserve">:  </w:t>
+      </w:r>
+      <w:hyperlink r:id="rId32" w:history="1">
+        <w:r>
+          <w:rPr>
+            <w:rStyle w:val="Hyperlink"/>
+            <w:rFonts w:eastAsiaTheme="minorHAnsi" w:cstheme="minorBidi"/>
+            <w:b w:val="0"/>
+            <w:bCs w:val="0"/>
+            <w:sz w:val="22"/>
+            <w:szCs w:val="22"/>
+            <w:lang w:val="en-US"/>
+          </w:rPr>
+          <w:t>https://github.com/mulh8377/vset</w:t>
+        </w:r>
+      </w:hyperlink>
+    </w:p>
+    <w:p>
+      <w:pPr>
+        <w:pStyle w:val="Heading2"/>
+        <w:spacing w:before="0"/>
+        <w:rPr>
+          <w:lang w:val="en-US"/>
+        </w:rPr>
+      </w:pPr>
+    </w:p>
+    <w:p>
+      <w:pPr>
+        <w:pStyle w:val="Heading2"/>
+        <w:spacing w:before="0"/>
+        <w:rPr>
+          <w:lang w:val="en-US"/>
+        </w:rPr>
+      </w:pPr>
+      <w:bookmarkStart w:id="81" w:name="OLE_LINK42"/>
+      <w:bookmarkStart w:id="82" w:name="OLE_LINK43"/>
+      <w:r>
+        <w:rPr>
+          <w:lang w:val="en-US"/>
+        </w:rPr>
+        <w:t>3.9</w:t>
       </w:r>
       <w:r>
         <w:rPr>
@@ -11217,8 +11513,10 @@
         <w:t xml:space="preserve"> Memory management</w:t>
       </w:r>
     </w:p>
+    <w:bookmarkEnd w:id="78"/>
     <w:bookmarkEnd w:id="79"/>
-    <w:bookmarkEnd w:id="80"/>
+    <w:bookmarkEnd w:id="81"/>
+    <w:bookmarkEnd w:id="82"/>
     <w:p>
       <w:pPr>
         <w:rPr>
@@ -11821,8 +12119,8 @@
       </w:pPr>
     </w:p>
     <w:sectPr>
-      <w:headerReference w:type="even" r:id="rId30"/>
-      <w:headerReference w:type="default" r:id="rId31"/>
+      <w:headerReference w:type="even" r:id="rId33"/>
+      <w:headerReference w:type="default" r:id="rId34"/>
       <w:pgSz w:w="11906" w:h="16838"/>
       <w:pgMar w:top="1417" w:right="1417" w:bottom="1417" w:left="1417" w:header="708" w:footer="708" w:gutter="0"/>
       <w:cols w:space="708"/>

</xml_diff>

<commit_message>
sqlite examples work on Windows and Linux
</commit_message>
<xml_diff>
--- a/The Way To V_Chapter 3.docx
+++ b/The Way To V_Chapter 3.docx
@@ -2883,6 +2883,8 @@
           <w:lang w:val="en-US"/>
         </w:rPr>
       </w:pPr>
+      <w:bookmarkStart w:id="28" w:name="OLE_LINK44"/>
+      <w:bookmarkStart w:id="29" w:name="OLE_LINK45"/>
       <w:r>
         <w:rPr>
           <w:rStyle w:val="apple-style-span"/>
@@ -2932,11 +2934,13 @@
           <w:lang w:val="en-US"/>
         </w:rPr>
       </w:pPr>
-      <w:bookmarkStart w:id="28" w:name="_Toc311712475"/>
+      <w:bookmarkStart w:id="30" w:name="_Toc311712475"/>
       <w:bookmarkEnd w:id="18"/>
       <w:bookmarkEnd w:id="19"/>
       <w:bookmarkEnd w:id="26"/>
       <w:bookmarkEnd w:id="27"/>
+      <w:bookmarkEnd w:id="28"/>
+      <w:bookmarkEnd w:id="29"/>
       <w:r>
         <w:rPr>
           <w:rFonts w:cstheme="minorHAnsi"/>
@@ -2969,10 +2973,10 @@
           <w:lang w:val="en-US"/>
         </w:rPr>
       </w:pPr>
-      <w:bookmarkStart w:id="29" w:name="_Toc294872999"/>
-      <w:bookmarkStart w:id="30" w:name="_Toc297568580"/>
-      <w:bookmarkStart w:id="31" w:name="_Toc311712478"/>
-      <w:bookmarkEnd w:id="28"/>
+      <w:bookmarkStart w:id="31" w:name="_Toc294872999"/>
+      <w:bookmarkStart w:id="32" w:name="_Toc297568580"/>
+      <w:bookmarkStart w:id="33" w:name="_Toc311712478"/>
+      <w:bookmarkEnd w:id="30"/>
       <w:r>
         <w:rPr>
           <w:rFonts w:cstheme="minorHAnsi"/>
@@ -3217,8 +3221,8 @@
           <w:u w:val="single"/>
         </w:rPr>
       </w:pPr>
-      <w:bookmarkStart w:id="32" w:name="OLE_LINK176"/>
-      <w:bookmarkStart w:id="33" w:name="OLE_LINK177"/>
+      <w:bookmarkStart w:id="34" w:name="OLE_LINK176"/>
+      <w:bookmarkStart w:id="35" w:name="OLE_LINK177"/>
       <w:r>
         <w:rPr>
           <w:rFonts w:asciiTheme="minorHAnsi" w:eastAsiaTheme="minorHAnsi" w:hAnsiTheme="minorHAnsi" w:cstheme="minorHAnsi"/>
@@ -3274,10 +3278,10 @@
           <w:szCs w:val="20"/>
         </w:rPr>
       </w:pPr>
-      <w:bookmarkStart w:id="34" w:name="OLE_LINK178"/>
-      <w:bookmarkStart w:id="35" w:name="OLE_LINK179"/>
-      <w:bookmarkEnd w:id="32"/>
-      <w:bookmarkEnd w:id="33"/>
+      <w:bookmarkStart w:id="36" w:name="OLE_LINK178"/>
+      <w:bookmarkStart w:id="37" w:name="OLE_LINK179"/>
+      <w:bookmarkEnd w:id="34"/>
+      <w:bookmarkEnd w:id="35"/>
       <w:r>
         <w:rPr>
           <w:rFonts w:asciiTheme="minorHAnsi" w:eastAsiaTheme="minorHAnsi" w:hAnsiTheme="minorHAnsi" w:cstheme="minorHAnsi"/>
@@ -3596,8 +3600,6 @@
           <w:lang w:val="en-US"/>
         </w:rPr>
       </w:pPr>
-      <w:bookmarkStart w:id="36" w:name="OLE_LINK25"/>
-      <w:bookmarkStart w:id="37" w:name="OLE_LINK26"/>
       <w:r>
         <w:rPr>
           <w:rStyle w:val="apple-style-span"/>
@@ -3614,7 +3616,7 @@
           <w:color w:val="auto"/>
           <w:lang w:val="en-US"/>
         </w:rPr>
-        <w:t>.7</w:t>
+        <w:t>.6</w:t>
       </w:r>
       <w:r>
         <w:rPr>
@@ -3623,7 +3625,7 @@
           <w:color w:val="auto"/>
           <w:lang w:val="en-US"/>
         </w:rPr>
-        <w:t xml:space="preserve">. </w:t>
+        <w:t>B</w:t>
       </w:r>
       <w:r>
         <w:rPr>
@@ -3632,11 +3634,158 @@
           <w:color w:val="auto"/>
           <w:lang w:val="en-US"/>
         </w:rPr>
+        <w:t xml:space="preserve">. </w:t>
+      </w:r>
+      <w:r>
+        <w:rPr>
+          <w:rStyle w:val="apple-style-span"/>
+          <w:rFonts w:asciiTheme="minorHAnsi" w:hAnsiTheme="minorHAnsi" w:cstheme="minorHAnsi"/>
+          <w:color w:val="auto"/>
+          <w:lang w:val="en-US"/>
+        </w:rPr>
+        <w:t>Atom</w:t>
+      </w:r>
+    </w:p>
+    <w:p>
+      <w:pPr>
+        <w:autoSpaceDE w:val="0"/>
+        <w:autoSpaceDN w:val="0"/>
+        <w:adjustRightInd w:val="0"/>
+        <w:rPr>
+          <w:rFonts w:ascii="Courier New" w:hAnsi="Courier New" w:cs="Courier New"/>
+          <w:lang w:val="en-US"/>
+        </w:rPr>
+      </w:pPr>
+      <w:r>
+        <w:rPr>
+          <w:rFonts w:cstheme="minorHAnsi"/>
+          <w:sz w:val="20"/>
+          <w:szCs w:val="20"/>
+          <w:lang w:val="en-US"/>
+        </w:rPr>
+        <w:t xml:space="preserve">A syntax highlighting plugin for Atom can be found here: </w:t>
+      </w:r>
+      <w:bookmarkStart w:id="38" w:name="_GoBack"/>
+      <w:r>
+        <w:rPr>
+          <w:rStyle w:val="Hyperlink"/>
+        </w:rPr>
+        <w:fldChar w:fldCharType="begin"/>
+      </w:r>
+      <w:r>
+        <w:rPr>
+          <w:rStyle w:val="Hyperlink"/>
+          <w:lang w:val="en-US"/>
+        </w:rPr>
+        <w:instrText xml:space="preserve"> HYPERLINK "https://github.com/Cutlery-Drawer/language-v" </w:instrText>
+      </w:r>
+      <w:r>
+        <w:rPr>
+          <w:rStyle w:val="Hyperlink"/>
+        </w:rPr>
+      </w:r>
+      <w:r>
+        <w:rPr>
+          <w:rStyle w:val="Hyperlink"/>
+        </w:rPr>
+        <w:fldChar w:fldCharType="separate"/>
+      </w:r>
+      <w:r>
+        <w:rPr>
+          <w:rStyle w:val="Hyperlink"/>
+          <w:lang w:val="en-US"/>
+        </w:rPr>
+        <w:t>https://github.com/Cutlery-Drawer/language-v</w:t>
+      </w:r>
+      <w:r>
+        <w:rPr>
+          <w:rStyle w:val="Hyperlink"/>
+        </w:rPr>
+        <w:fldChar w:fldCharType="end"/>
+      </w:r>
+      <w:bookmarkEnd w:id="38"/>
+    </w:p>
+    <w:p>
+      <w:pPr>
+        <w:pStyle w:val="NormalPACKT"/>
+        <w:rPr>
+          <w:rFonts w:asciiTheme="minorHAnsi" w:eastAsiaTheme="minorHAnsi" w:hAnsiTheme="minorHAnsi" w:cstheme="minorHAnsi"/>
+          <w:sz w:val="20"/>
+          <w:szCs w:val="20"/>
+        </w:rPr>
+      </w:pPr>
+    </w:p>
+    <w:p>
+      <w:pPr>
+        <w:pStyle w:val="NormalPACKT"/>
+        <w:rPr>
+          <w:rFonts w:asciiTheme="minorHAnsi" w:eastAsiaTheme="minorHAnsi" w:hAnsiTheme="minorHAnsi" w:cstheme="minorHAnsi"/>
+          <w:sz w:val="20"/>
+          <w:szCs w:val="20"/>
+        </w:rPr>
+      </w:pPr>
+    </w:p>
+    <w:p>
+      <w:pPr>
+        <w:pStyle w:val="NormalPACKT"/>
+        <w:rPr>
+          <w:rFonts w:asciiTheme="minorHAnsi" w:eastAsiaTheme="minorHAnsi" w:hAnsiTheme="minorHAnsi" w:cstheme="minorHAnsi"/>
+          <w:sz w:val="20"/>
+          <w:szCs w:val="20"/>
+        </w:rPr>
+      </w:pPr>
+    </w:p>
+    <w:p>
+      <w:pPr>
+        <w:pStyle w:val="Heading3"/>
+        <w:spacing w:before="0"/>
+        <w:rPr>
+          <w:rFonts w:asciiTheme="minorHAnsi" w:hAnsiTheme="minorHAnsi" w:cstheme="minorHAnsi"/>
+          <w:color w:val="auto"/>
+          <w:lang w:val="en-US"/>
+        </w:rPr>
+      </w:pPr>
+      <w:bookmarkStart w:id="39" w:name="OLE_LINK25"/>
+      <w:bookmarkStart w:id="40" w:name="OLE_LINK26"/>
+      <w:r>
+        <w:rPr>
+          <w:rStyle w:val="apple-style-span"/>
+          <w:rFonts w:asciiTheme="minorHAnsi" w:hAnsiTheme="minorHAnsi" w:cstheme="minorHAnsi"/>
+          <w:color w:val="auto"/>
+          <w:lang w:val="en-US"/>
+        </w:rPr>
+        <w:t>3.1</w:t>
+      </w:r>
+      <w:r>
+        <w:rPr>
+          <w:rStyle w:val="apple-style-span"/>
+          <w:rFonts w:asciiTheme="minorHAnsi" w:hAnsiTheme="minorHAnsi" w:cstheme="minorHAnsi"/>
+          <w:color w:val="auto"/>
+          <w:lang w:val="en-US"/>
+        </w:rPr>
+        <w:t>.7</w:t>
+      </w:r>
+      <w:r>
+        <w:rPr>
+          <w:rStyle w:val="apple-style-span"/>
+          <w:rFonts w:asciiTheme="minorHAnsi" w:hAnsiTheme="minorHAnsi" w:cstheme="minorHAnsi"/>
+          <w:color w:val="auto"/>
+          <w:lang w:val="en-US"/>
+        </w:rPr>
+        <w:t xml:space="preserve">. </w:t>
+      </w:r>
+      <w:r>
+        <w:rPr>
+          <w:rStyle w:val="apple-style-span"/>
+          <w:rFonts w:asciiTheme="minorHAnsi" w:hAnsiTheme="minorHAnsi" w:cstheme="minorHAnsi"/>
+          <w:color w:val="auto"/>
+          <w:lang w:val="en-US"/>
+        </w:rPr>
         <w:t>Visual Studio</w:t>
       </w:r>
     </w:p>
-    <w:bookmarkEnd w:id="36"/>
-    <w:bookmarkEnd w:id="37"/>
+    <w:bookmarkEnd w:id="39"/>
+    <w:bookmarkEnd w:id="40"/>
     <w:p>
       <w:pPr>
         <w:pStyle w:val="NormalPACKT"/>
@@ -3920,10 +4069,10 @@
           <w:lang w:val="en-US"/>
         </w:rPr>
       </w:pPr>
-      <w:bookmarkStart w:id="38" w:name="OLE_LINK12"/>
-      <w:bookmarkStart w:id="39" w:name="OLE_LINK13"/>
-      <w:bookmarkEnd w:id="34"/>
-      <w:bookmarkEnd w:id="35"/>
+      <w:bookmarkStart w:id="41" w:name="OLE_LINK12"/>
+      <w:bookmarkStart w:id="42" w:name="OLE_LINK13"/>
+      <w:bookmarkEnd w:id="36"/>
+      <w:bookmarkEnd w:id="37"/>
       <w:r>
         <w:rPr>
           <w:lang w:val="en-US"/>
@@ -3936,9 +4085,9 @@
         </w:rPr>
         <w:t xml:space="preserve"> Debugg</w:t>
       </w:r>
-      <w:bookmarkEnd w:id="29"/>
-      <w:bookmarkEnd w:id="30"/>
       <w:bookmarkEnd w:id="31"/>
+      <w:bookmarkEnd w:id="32"/>
+      <w:bookmarkEnd w:id="33"/>
       <w:r>
         <w:rPr>
           <w:lang w:val="en-US"/>
@@ -3946,8 +4095,8 @@
         <w:t>ing</w:t>
       </w:r>
     </w:p>
-    <w:bookmarkEnd w:id="38"/>
-    <w:bookmarkEnd w:id="39"/>
+    <w:bookmarkEnd w:id="41"/>
+    <w:bookmarkEnd w:id="42"/>
     <w:p>
       <w:pPr>
         <w:rPr>
@@ -3964,8 +4113,8 @@
         </w:rPr>
         <w:t xml:space="preserve">Application </w:t>
       </w:r>
-      <w:bookmarkStart w:id="40" w:name="OLE_LINK10"/>
-      <w:bookmarkStart w:id="41" w:name="OLE_LINK11"/>
+      <w:bookmarkStart w:id="43" w:name="OLE_LINK10"/>
+      <w:bookmarkStart w:id="44" w:name="OLE_LINK11"/>
       <w:r>
         <w:rPr>
           <w:sz w:val="20"/>
@@ -3974,8 +4123,8 @@
         </w:rPr>
         <w:t xml:space="preserve">programming </w:t>
       </w:r>
-      <w:bookmarkEnd w:id="40"/>
-      <w:bookmarkEnd w:id="41"/>
+      <w:bookmarkEnd w:id="43"/>
+      <w:bookmarkEnd w:id="44"/>
       <w:r>
         <w:rPr>
           <w:sz w:val="20"/>
@@ -4104,8 +4253,8 @@
         </w:rPr>
         <w:t xml:space="preserve"> </w:t>
       </w:r>
-      <w:bookmarkStart w:id="42" w:name="OLE_LINK17"/>
-      <w:bookmarkStart w:id="43" w:name="OLE_LINK18"/>
+      <w:bookmarkStart w:id="45" w:name="OLE_LINK17"/>
+      <w:bookmarkStart w:id="46" w:name="OLE_LINK18"/>
       <w:r>
         <w:rPr>
           <w:rFonts w:ascii="Consolas" w:hAnsi="Consolas"/>
@@ -4115,8 +4264,8 @@
         </w:rPr>
         <w:t>v –debug file.v</w:t>
       </w:r>
-      <w:bookmarkEnd w:id="42"/>
-      <w:bookmarkEnd w:id="43"/>
+      <w:bookmarkEnd w:id="45"/>
+      <w:bookmarkEnd w:id="46"/>
     </w:p>
     <w:p>
       <w:pPr>
@@ -4146,8 +4295,8 @@
           <w:lang w:val="en-US" w:eastAsia="nl-BE"/>
         </w:rPr>
       </w:pPr>
-      <w:bookmarkStart w:id="44" w:name="OLE_LINK31"/>
-      <w:bookmarkStart w:id="45" w:name="OLE_LINK32"/>
+      <w:bookmarkStart w:id="47" w:name="OLE_LINK31"/>
+      <w:bookmarkStart w:id="48" w:name="OLE_LINK32"/>
       <w:r>
         <w:rPr>
           <w:rFonts w:ascii="Consolas" w:hAnsi="Consolas" w:cs="Courier New"/>
@@ -4218,8 +4367,8 @@
         <w:t xml:space="preserve"> line numbers to the generated executable.</w:t>
       </w:r>
     </w:p>
-    <w:bookmarkEnd w:id="44"/>
-    <w:bookmarkEnd w:id="45"/>
+    <w:bookmarkEnd w:id="47"/>
+    <w:bookmarkEnd w:id="48"/>
     <w:p>
       <w:pPr>
         <w:autoSpaceDE w:val="0"/>
@@ -4543,8 +4692,8 @@
         </w:rPr>
         <w:t xml:space="preserve">  </w:t>
       </w:r>
-      <w:bookmarkStart w:id="46" w:name="OLE_LINK48"/>
-      <w:bookmarkStart w:id="47" w:name="OLE_LINK49"/>
+      <w:bookmarkStart w:id="49" w:name="OLE_LINK48"/>
+      <w:bookmarkStart w:id="50" w:name="OLE_LINK49"/>
       <w:r>
         <w:rPr>
           <w:rFonts w:ascii="Consolas" w:hAnsi="Consolas" w:cs="Courier New"/>
@@ -4572,8 +4721,8 @@
         </w:rPr>
         <w:t>file.v</w:t>
       </w:r>
-      <w:bookmarkEnd w:id="46"/>
-      <w:bookmarkEnd w:id="47"/>
+      <w:bookmarkEnd w:id="49"/>
+      <w:bookmarkEnd w:id="50"/>
     </w:p>
     <w:p>
       <w:pPr>
@@ -4611,8 +4760,8 @@
         </w:rPr>
         <w:t xml:space="preserve">- To produce the C transpilation, but not compile it:  </w:t>
       </w:r>
-      <w:bookmarkStart w:id="48" w:name="OLE_LINK15"/>
-      <w:bookmarkStart w:id="49" w:name="OLE_LINK16"/>
+      <w:bookmarkStart w:id="51" w:name="OLE_LINK15"/>
+      <w:bookmarkStart w:id="52" w:name="OLE_LINK16"/>
       <w:r>
         <w:rPr>
           <w:rFonts w:ascii="Consolas" w:hAnsi="Consolas" w:cs="Courier New"/>
@@ -4640,8 +4789,8 @@
         </w:rPr>
         <w:t>file.v</w:t>
       </w:r>
-      <w:bookmarkEnd w:id="48"/>
-      <w:bookmarkEnd w:id="49"/>
+      <w:bookmarkEnd w:id="51"/>
+      <w:bookmarkEnd w:id="52"/>
     </w:p>
     <w:p>
       <w:pPr>
@@ -4693,8 +4842,8 @@
           <w:lang w:val="en-US" w:eastAsia="nl-BE"/>
         </w:rPr>
       </w:pPr>
-      <w:bookmarkStart w:id="50" w:name="OLE_LINK34"/>
-      <w:bookmarkStart w:id="51" w:name="OLE_LINK35"/>
+      <w:bookmarkStart w:id="53" w:name="OLE_LINK34"/>
+      <w:bookmarkStart w:id="54" w:name="OLE_LINK35"/>
       <w:r>
         <w:rPr>
           <w:rFonts w:ascii="Consolas" w:hAnsi="Consolas" w:cs="Courier New"/>
@@ -4713,8 +4862,8 @@
         </w:rPr>
         <w:t>c</w:t>
       </w:r>
-      <w:bookmarkEnd w:id="50"/>
-      <w:bookmarkEnd w:id="51"/>
+      <w:bookmarkEnd w:id="53"/>
+      <w:bookmarkEnd w:id="54"/>
       <w:r>
         <w:rPr>
           <w:rFonts w:ascii="Helvetica" w:eastAsia="Times New Roman" w:hAnsi="Helvetica" w:cs="Helvetica"/>
@@ -4803,11 +4952,11 @@
           <w:lang w:val="en-US" w:eastAsia="nl-BE"/>
         </w:rPr>
       </w:pPr>
-      <w:bookmarkStart w:id="52" w:name="OLE_LINK27"/>
-      <w:bookmarkStart w:id="53" w:name="OLE_LINK28"/>
-      <w:bookmarkStart w:id="54" w:name="OLE_LINK33"/>
-      <w:bookmarkStart w:id="55" w:name="OLE_LINK9"/>
-      <w:bookmarkStart w:id="56" w:name="OLE_LINK14"/>
+      <w:bookmarkStart w:id="55" w:name="OLE_LINK27"/>
+      <w:bookmarkStart w:id="56" w:name="OLE_LINK28"/>
+      <w:bookmarkStart w:id="57" w:name="OLE_LINK33"/>
+      <w:bookmarkStart w:id="58" w:name="OLE_LINK9"/>
+      <w:bookmarkStart w:id="59" w:name="OLE_LINK14"/>
       <w:r>
         <w:rPr>
           <w:rFonts w:ascii="Consolas" w:hAnsi="Consolas" w:cs="Courier New"/>
@@ -4835,9 +4984,9 @@
         </w:rPr>
         <w:t xml:space="preserve"> </w:t>
       </w:r>
-      <w:bookmarkEnd w:id="52"/>
-      <w:bookmarkEnd w:id="53"/>
-      <w:bookmarkEnd w:id="54"/>
+      <w:bookmarkEnd w:id="55"/>
+      <w:bookmarkEnd w:id="56"/>
+      <w:bookmarkEnd w:id="57"/>
       <w:r>
         <w:rPr>
           <w:rFonts w:ascii="Consolas" w:hAnsi="Consolas" w:cs="Courier New"/>
@@ -4847,8 +4996,8 @@
         </w:rPr>
         <w:t>file.v</w:t>
       </w:r>
-      <w:bookmarkEnd w:id="55"/>
-      <w:bookmarkEnd w:id="56"/>
+      <w:bookmarkEnd w:id="58"/>
+      <w:bookmarkEnd w:id="59"/>
       <w:r>
         <w:rPr>
           <w:rFonts w:ascii="Helvetica" w:eastAsia="Times New Roman" w:hAnsi="Helvetica" w:cs="Helvetica"/>
@@ -5513,8 +5662,8 @@
         </w:rPr>
         <w:t xml:space="preserve">  : </w:t>
       </w:r>
-      <w:bookmarkStart w:id="57" w:name="OLE_LINK36"/>
-      <w:bookmarkStart w:id="58" w:name="OLE_LINK37"/>
+      <w:bookmarkStart w:id="60" w:name="OLE_LINK36"/>
+      <w:bookmarkStart w:id="61" w:name="OLE_LINK37"/>
       <w:r>
         <w:rPr>
           <w:sz w:val="20"/>
@@ -5547,8 +5696,8 @@
         </w:rPr>
         <w:t>\v</w:t>
       </w:r>
-      <w:bookmarkEnd w:id="57"/>
-      <w:bookmarkEnd w:id="58"/>
+      <w:bookmarkEnd w:id="60"/>
+      <w:bookmarkEnd w:id="61"/>
       <w:r>
         <w:rPr>
           <w:sz w:val="20"/>
@@ -7407,8 +7556,8 @@
           <w:lang w:val="en-US"/>
         </w:rPr>
       </w:pPr>
-      <w:bookmarkStart w:id="59" w:name="OLE_LINK38"/>
-      <w:bookmarkStart w:id="60" w:name="OLE_LINK39"/>
+      <w:bookmarkStart w:id="62" w:name="OLE_LINK38"/>
+      <w:bookmarkStart w:id="63" w:name="OLE_LINK39"/>
       <w:r>
         <w:rPr>
           <w:sz w:val="20"/>
@@ -7419,8 +7568,8 @@
         <w:t>Debugging with VS Code on Windows:</w:t>
       </w:r>
     </w:p>
-    <w:bookmarkEnd w:id="59"/>
-    <w:bookmarkEnd w:id="60"/>
+    <w:bookmarkEnd w:id="62"/>
+    <w:bookmarkEnd w:id="63"/>
     <w:p>
       <w:pPr>
         <w:rPr>
@@ -8340,9 +8489,9 @@
           <w:lang w:val="en-US"/>
         </w:rPr>
       </w:pPr>
-      <w:bookmarkStart w:id="61" w:name="_Toc294873001"/>
-      <w:bookmarkStart w:id="62" w:name="_Toc297568582"/>
-      <w:bookmarkStart w:id="63" w:name="_Toc311712480"/>
+      <w:bookmarkStart w:id="64" w:name="_Toc294873001"/>
+      <w:bookmarkStart w:id="65" w:name="_Toc297568582"/>
+      <w:bookmarkStart w:id="66" w:name="_Toc311712480"/>
       <w:r>
         <w:rPr>
           <w:lang w:val="en-US"/>
@@ -8474,9 +8623,9 @@
         </w:rPr>
         <w:t>vfmt</w:t>
       </w:r>
-      <w:bookmarkEnd w:id="61"/>
-      <w:bookmarkEnd w:id="62"/>
-      <w:bookmarkEnd w:id="63"/>
+      <w:bookmarkEnd w:id="64"/>
+      <w:bookmarkEnd w:id="65"/>
+      <w:bookmarkEnd w:id="66"/>
     </w:p>
     <w:p>
       <w:pPr>
@@ -9013,9 +9162,9 @@
           <w:lang w:val="en-US"/>
         </w:rPr>
       </w:pPr>
-      <w:bookmarkStart w:id="64" w:name="_Toc294873002"/>
-      <w:bookmarkStart w:id="65" w:name="_Toc297568583"/>
-      <w:bookmarkStart w:id="66" w:name="_Toc311712481"/>
+      <w:bookmarkStart w:id="67" w:name="_Toc294873002"/>
+      <w:bookmarkStart w:id="68" w:name="_Toc297568583"/>
+      <w:bookmarkStart w:id="69" w:name="_Toc311712481"/>
       <w:r>
         <w:rPr>
           <w:rFonts w:ascii="Consolas" w:hAnsi="Consolas"/>
@@ -9044,8 +9193,8 @@
         </w:rPr>
         <w:t xml:space="preserve"> </w:t>
       </w:r>
-      <w:bookmarkStart w:id="67" w:name="OLE_LINK29"/>
-      <w:bookmarkStart w:id="68" w:name="OLE_LINK30"/>
+      <w:bookmarkStart w:id="70" w:name="OLE_LINK29"/>
+      <w:bookmarkStart w:id="71" w:name="OLE_LINK30"/>
       <w:r>
         <w:rPr>
           <w:rFonts w:ascii="Consolas" w:hAnsi="Consolas"/>
@@ -9091,8 +9240,8 @@
         </w:rPr>
         <w:t xml:space="preserve">              </w:t>
       </w:r>
-      <w:bookmarkEnd w:id="67"/>
-      <w:bookmarkEnd w:id="68"/>
+      <w:bookmarkEnd w:id="70"/>
+      <w:bookmarkEnd w:id="71"/>
     </w:p>
     <w:p>
       <w:pPr>
@@ -9277,8 +9426,8 @@
           <w:lang w:val="en-US"/>
         </w:rPr>
       </w:pPr>
-      <w:bookmarkStart w:id="69" w:name="OLE_LINK149"/>
-      <w:bookmarkStart w:id="70" w:name="OLE_LINK150"/>
+      <w:bookmarkStart w:id="72" w:name="OLE_LINK149"/>
+      <w:bookmarkStart w:id="73" w:name="OLE_LINK150"/>
       <w:r>
         <w:rPr>
           <w:lang w:val="en-US"/>
@@ -9303,9 +9452,9 @@
         </w:rPr>
         <w:t xml:space="preserve"> document</w:t>
       </w:r>
-      <w:bookmarkEnd w:id="64"/>
-      <w:bookmarkEnd w:id="65"/>
-      <w:bookmarkEnd w:id="66"/>
+      <w:bookmarkEnd w:id="67"/>
+      <w:bookmarkEnd w:id="68"/>
+      <w:bookmarkEnd w:id="69"/>
       <w:r>
         <w:rPr>
           <w:lang w:val="en-US"/>
@@ -9629,8 +9778,8 @@
           <w:lang w:val="en-US"/>
         </w:rPr>
       </w:pPr>
-      <w:bookmarkStart w:id="71" w:name="OLE_LINK151"/>
-      <w:bookmarkStart w:id="72" w:name="OLE_LINK152"/>
+      <w:bookmarkStart w:id="74" w:name="OLE_LINK151"/>
+      <w:bookmarkStart w:id="75" w:name="OLE_LINK152"/>
       <w:r>
         <w:rPr>
           <w:lang w:val="en-US"/>
@@ -9638,8 +9787,8 @@
         <w:t>3.5  REPL</w:t>
       </w:r>
     </w:p>
-    <w:bookmarkEnd w:id="71"/>
-    <w:bookmarkEnd w:id="72"/>
+    <w:bookmarkEnd w:id="74"/>
+    <w:bookmarkEnd w:id="75"/>
     <w:p>
       <w:pPr>
         <w:pStyle w:val="NormalPACKT"/>
@@ -9783,8 +9932,8 @@
           <w:lang w:val="en-US"/>
         </w:rPr>
       </w:pPr>
-      <w:bookmarkStart w:id="73" w:name="OLE_LINK227"/>
-      <w:bookmarkStart w:id="74" w:name="OLE_LINK228"/>
+      <w:bookmarkStart w:id="76" w:name="OLE_LINK227"/>
+      <w:bookmarkStart w:id="77" w:name="OLE_LINK228"/>
       <w:r>
         <w:rPr>
           <w:rFonts w:ascii="Consolas" w:hAnsi="Consolas" w:cs="Courier New"/>
@@ -9832,8 +9981,8 @@
         </w:drawing>
       </w:r>
     </w:p>
-    <w:bookmarkEnd w:id="73"/>
-    <w:bookmarkEnd w:id="74"/>
+    <w:bookmarkEnd w:id="76"/>
+    <w:bookmarkEnd w:id="77"/>
     <w:p>
       <w:pPr>
         <w:tabs>
@@ -10533,8 +10682,8 @@
         </w:rPr>
       </w:pPr>
     </w:p>
-    <w:bookmarkEnd w:id="69"/>
-    <w:bookmarkEnd w:id="70"/>
+    <w:bookmarkEnd w:id="72"/>
+    <w:bookmarkEnd w:id="73"/>
     <w:p>
       <w:pPr>
         <w:pStyle w:val="Heading2"/>
@@ -10846,9 +10995,9 @@
           <w:lang w:val="en-US"/>
         </w:rPr>
       </w:pPr>
-      <w:bookmarkStart w:id="75" w:name="_Toc297568584"/>
-      <w:bookmarkStart w:id="76" w:name="_Toc311712482"/>
-      <w:bookmarkStart w:id="77" w:name="_Toc294873003"/>
+      <w:bookmarkStart w:id="78" w:name="_Toc297568584"/>
+      <w:bookmarkStart w:id="79" w:name="_Toc311712482"/>
+      <w:bookmarkStart w:id="80" w:name="_Toc294873003"/>
     </w:p>
     <w:p>
       <w:pPr>
@@ -11365,13 +11514,7 @@
         <w:rPr>
           <w:lang w:val="en-US"/>
         </w:rPr>
-        <w:t>V Project</w:t>
-      </w:r>
-      <w:r>
-        <w:rPr>
-          <w:lang w:val="en-US"/>
-        </w:rPr>
-        <w:t xml:space="preserve"> management</w:t>
+        <w:t>V Project management</w:t>
       </w:r>
     </w:p>
     <w:p>
@@ -11399,11 +11542,11 @@
           <w:lang w:val="en-US"/>
         </w:rPr>
       </w:pPr>
-      <w:bookmarkStart w:id="78" w:name="OLE_LINK282"/>
-      <w:bookmarkStart w:id="79" w:name="OLE_LINK283"/>
-      <w:bookmarkEnd w:id="75"/>
-      <w:bookmarkEnd w:id="76"/>
-      <w:bookmarkEnd w:id="77"/>
+      <w:bookmarkStart w:id="81" w:name="OLE_LINK282"/>
+      <w:bookmarkStart w:id="82" w:name="OLE_LINK283"/>
+      <w:bookmarkEnd w:id="78"/>
+      <w:bookmarkEnd w:id="79"/>
+      <w:bookmarkEnd w:id="80"/>
       <w:r>
         <w:rPr>
           <w:rFonts w:eastAsiaTheme="minorHAnsi" w:cstheme="minorBidi"/>
@@ -11440,8 +11583,6 @@
         </w:rPr>
         <w:t xml:space="preserve"> (WIP) </w:t>
       </w:r>
-      <w:bookmarkStart w:id="80" w:name="_GoBack"/>
-      <w:bookmarkEnd w:id="80"/>
       <w:r>
         <w:rPr>
           <w:rFonts w:eastAsiaTheme="minorHAnsi" w:cstheme="minorBidi"/>
@@ -11486,8 +11627,8 @@
           <w:lang w:val="en-US"/>
         </w:rPr>
       </w:pPr>
-      <w:bookmarkStart w:id="81" w:name="OLE_LINK42"/>
-      <w:bookmarkStart w:id="82" w:name="OLE_LINK43"/>
+      <w:bookmarkStart w:id="83" w:name="OLE_LINK42"/>
+      <w:bookmarkStart w:id="84" w:name="OLE_LINK43"/>
       <w:r>
         <w:rPr>
           <w:lang w:val="en-US"/>
@@ -11513,10 +11654,10 @@
         <w:t xml:space="preserve"> Memory management</w:t>
       </w:r>
     </w:p>
-    <w:bookmarkEnd w:id="78"/>
-    <w:bookmarkEnd w:id="79"/>
     <w:bookmarkEnd w:id="81"/>
     <w:bookmarkEnd w:id="82"/>
+    <w:bookmarkEnd w:id="83"/>
+    <w:bookmarkEnd w:id="84"/>
     <w:p>
       <w:pPr>
         <w:rPr>

</xml_diff>